<commit_message>
Added previous projects from calls 8 and 9 and correct observer text
</commit_message>
<xml_diff>
--- a/ecse/observers/ARCHER2_eCSE10_EarlyCareerObserver_ApplicationForm.docx
+++ b/ecse/observers/ARCHER2_eCSE10_EarlyCareerObserver_ApplicationForm.docx
@@ -351,13 +351,27 @@
           <w:rFonts w:ascii="Arial" w:hAnsi="Arial" w:cs="Arial"/>
           <w:lang w:val="en-US" w:eastAsia="en-US"/>
         </w:rPr>
-        <w:t>late June</w:t>
+        <w:t>early</w:t>
       </w:r>
       <w:r>
         <w:rPr>
           <w:rFonts w:ascii="Arial" w:hAnsi="Arial" w:cs="Arial"/>
           <w:lang w:val="en-US" w:eastAsia="en-US"/>
         </w:rPr>
+        <w:t xml:space="preserve"> </w:t>
+      </w:r>
+      <w:r>
+        <w:rPr>
+          <w:rFonts w:ascii="Arial" w:hAnsi="Arial" w:cs="Arial"/>
+          <w:lang w:val="en-US" w:eastAsia="en-US"/>
+        </w:rPr>
+        <w:t>July</w:t>
+      </w:r>
+      <w:r>
+        <w:rPr>
+          <w:rFonts w:ascii="Arial" w:hAnsi="Arial" w:cs="Arial"/>
+          <w:lang w:val="en-US" w:eastAsia="en-US"/>
+        </w:rPr>
         <w:t xml:space="preserve"> and </w:t>
       </w:r>
       <w:r>
@@ -372,7 +386,7 @@
           <w:rFonts w:ascii="Arial" w:hAnsi="Arial" w:cs="Arial"/>
           <w:lang w:val="en-US" w:eastAsia="en-US"/>
         </w:rPr>
-        <w:t>July</w:t>
+        <w:t>August</w:t>
       </w:r>
       <w:r>
         <w:rPr>

</xml_diff>